<commit_message>
modificacion archivos config.php y readme.doc
</commit_message>
<xml_diff>
--- a/Readme.docx
+++ b/Readme.docx
@@ -252,12 +252,72 @@
     </w:p>
     <w:p>
       <w:pPr>
-        <w:rPr>
-          <w:rFonts w:ascii="Arial" w:hAnsi="Arial" w:cs="Arial"/>
-          <w:sz w:val="24"/>
-          <w:lang w:val="es-MX"/>
-        </w:rPr>
-      </w:pPr>
+        <w:pStyle w:val="Prrafodelista"/>
+        <w:numPr>
+          <w:ilvl w:val="0"/>
+          <w:numId w:val="1"/>
+        </w:numPr>
+        <w:rPr>
+          <w:rFonts w:ascii="Arial" w:hAnsi="Arial" w:cs="Arial"/>
+          <w:sz w:val="24"/>
+          <w:lang w:val="es-MX"/>
+        </w:rPr>
+      </w:pPr>
+      <w:r>
+        <w:rPr>
+          <w:rFonts w:ascii="Arial" w:hAnsi="Arial" w:cs="Arial"/>
+          <w:sz w:val="24"/>
+          <w:lang w:val="es-MX"/>
+        </w:rPr>
+        <w:t>Establezca los valores del archivo (</w:t>
+      </w:r>
+      <w:proofErr w:type="spellStart"/>
+      <w:r>
+        <w:rPr>
+          <w:rFonts w:ascii="Arial" w:hAnsi="Arial" w:cs="Arial"/>
+          <w:b/>
+          <w:sz w:val="24"/>
+          <w:lang w:val="es-MX"/>
+        </w:rPr>
+        <w:t>Config</w:t>
+      </w:r>
+      <w:proofErr w:type="spellEnd"/>
+      <w:r>
+        <w:rPr>
+          <w:rFonts w:ascii="Arial" w:hAnsi="Arial" w:cs="Arial"/>
+          <w:b/>
+          <w:sz w:val="24"/>
+          <w:lang w:val="es-MX"/>
+        </w:rPr>
+        <w:t>/</w:t>
+      </w:r>
+      <w:proofErr w:type="spellStart"/>
+      <w:r>
+        <w:rPr>
+          <w:rFonts w:ascii="Arial" w:hAnsi="Arial" w:cs="Arial"/>
+          <w:b/>
+          <w:sz w:val="24"/>
+          <w:lang w:val="es-MX"/>
+        </w:rPr>
+        <w:t>Config.php</w:t>
+      </w:r>
+      <w:proofErr w:type="spellEnd"/>
+      <w:r>
+        <w:rPr>
+          <w:rFonts w:ascii="Arial" w:hAnsi="Arial" w:cs="Arial"/>
+          <w:sz w:val="24"/>
+          <w:lang w:val="es-MX"/>
+        </w:rPr>
+        <w:t>), de acuerdo a su entorno</w:t>
+      </w:r>
+      <w:r>
+        <w:rPr>
+          <w:rFonts w:ascii="Arial" w:hAnsi="Arial" w:cs="Arial"/>
+          <w:sz w:val="24"/>
+          <w:lang w:val="es-MX"/>
+        </w:rPr>
+        <w:t>.</w:t>
+      </w:r>
     </w:p>
     <w:p>
       <w:pPr>
@@ -1455,7 +1515,6 @@
         </w:rPr>
         <w:t xml:space="preserve">En esta aplicación encontrara opciones </w:t>
       </w:r>
-      <w:bookmarkStart w:id="0" w:name="_GoBack"/>
       <w:r>
         <w:rPr>
           <w:rFonts w:ascii="Arial" w:hAnsi="Arial" w:cs="Arial"/>
@@ -1471,16 +1530,7 @@
           <w:sz w:val="24"/>
           <w:lang w:val="es-MX"/>
         </w:rPr>
-        <w:t xml:space="preserve"> </w:t>
-      </w:r>
-      <w:bookmarkEnd w:id="0"/>
-      <w:r>
-        <w:rPr>
-          <w:rFonts w:ascii="Arial" w:hAnsi="Arial" w:cs="Arial"/>
-          <w:sz w:val="24"/>
-          <w:lang w:val="es-MX"/>
-        </w:rPr>
-        <w:t>para cada tabla creada en la base de datos. (algunas tablas solo son de consulta)</w:t>
+        <w:t xml:space="preserve"> para cada tabla creada en la base de datos. (algunas tablas solo son de consulta)</w:t>
       </w:r>
     </w:p>
     <w:p>
@@ -1989,6 +2039,7 @@
       <w:r>
         <w:rPr>
           <w:rFonts w:ascii="Arial" w:hAnsi="Arial" w:cs="Arial"/>
+          <w:noProof/>
           <w:sz w:val="24"/>
           <w:lang w:val="es-MX"/>
         </w:rPr>
@@ -2049,6 +2100,7 @@
       <w:r>
         <w:rPr>
           <w:rFonts w:ascii="Arial" w:hAnsi="Arial" w:cs="Arial"/>
+          <w:noProof/>
           <w:sz w:val="24"/>
           <w:lang w:val="es-MX"/>
         </w:rPr>
@@ -2268,6 +2320,30 @@
         </w:rPr>
         <w:t>Un diseño más agradable, creo.</w:t>
       </w:r>
+    </w:p>
+    <w:p>
+      <w:pPr>
+        <w:pStyle w:val="Prrafodelista"/>
+        <w:numPr>
+          <w:ilvl w:val="0"/>
+          <w:numId w:val="4"/>
+        </w:numPr>
+        <w:rPr>
+          <w:rFonts w:ascii="Arial" w:hAnsi="Arial" w:cs="Arial"/>
+          <w:sz w:val="24"/>
+          <w:lang w:val="es-MX"/>
+        </w:rPr>
+      </w:pPr>
+      <w:r>
+        <w:rPr>
+          <w:rFonts w:ascii="Arial" w:hAnsi="Arial" w:cs="Arial"/>
+          <w:sz w:val="24"/>
+          <w:lang w:val="es-MX"/>
+        </w:rPr>
+        <w:t>Trabajar el tema de caracteres especiales.</w:t>
+      </w:r>
+      <w:bookmarkStart w:id="0" w:name="_GoBack"/>
+      <w:bookmarkEnd w:id="0"/>
     </w:p>
     <w:sectPr>
       <w:pgSz w:w="12240" w:h="15840"/>

</xml_diff>